<commit_message>
Update general project architecture image
</commit_message>
<xml_diff>
--- a/Documentos/Diagramas/Arquitetura Geral do Projeto.docx
+++ b/Documentos/Diagramas/Arquitetura Geral do Projeto.docx
@@ -3,7 +3,10 @@
 <w:document xmlns:wpc="http://schemas.microsoft.com/office/word/2010/wordprocessingCanvas" xmlns:cx="http://schemas.microsoft.com/office/drawing/2014/chartex" xmlns:cx1="http://schemas.microsoft.com/office/drawing/2015/9/8/chartex" xmlns:cx2="http://schemas.microsoft.com/office/drawing/2015/10/21/chartex" xmlns:cx3="http://schemas.microsoft.com/office/drawing/2016/5/9/chartex" xmlns:cx4="http://schemas.microsoft.com/office/drawing/2016/5/10/chartex" xmlns:cx5="http://schemas.microsoft.com/office/drawing/2016/5/11/chartex" xmlns:cx6="http://schemas.microsoft.com/office/drawing/2016/5/12/chartex" xmlns:cx7="http://schemas.microsoft.com/office/drawing/2016/5/13/chartex" xmlns:cx8="http://schemas.microsoft.com/office/drawing/2016/5/14/chartex" xmlns:mc="http://schemas.openxmlformats.org/markup-compatibility/2006" xmlns:aink="http://schemas.microsoft.com/office/drawing/2016/ink" xmlns:am3d="http://schemas.microsoft.com/office/drawing/2017/model3d" xmlns:o="urn:schemas-microsoft-com:office:office" xmlns:r="http://schemas.openxmlformats.org/officeDocument/2006/relationships" xmlns:m="http://schemas.openxmlformats.org/officeDocument/2006/math" xmlns:v="urn:schemas-microsoft-com:vml" xmlns:wp14="http://schemas.microsoft.com/office/word/2010/wordprocessingDrawing" xmlns:wp="http://schemas.openxmlformats.org/drawingml/2006/wordprocessingDrawing" xmlns:w10="urn:schemas-microsoft-com:office:word" xmlns:w="http://schemas.openxmlformats.org/wordprocessingml/2006/main" xmlns:w14="http://schemas.microsoft.com/office/word/2010/wordml" xmlns:w15="http://schemas.microsoft.com/office/word/2012/wordml" xmlns:w16cid="http://schemas.microsoft.com/office/word/2016/wordml/cid" xmlns:w16se="http://schemas.microsoft.com/office/word/2015/wordml/symex" xmlns:wpg="http://schemas.microsoft.com/office/word/2010/wordprocessingGroup" xmlns:wpi="http://schemas.microsoft.com/office/word/2010/wordprocessingInk" xmlns:wne="http://schemas.microsoft.com/office/word/2006/wordml" xmlns:wps="http://schemas.microsoft.com/office/word/2010/wordprocessingShape" mc:Ignorable="w14 w15 w16se w16cid wp14">
   <w:background w:color="FFD13D"/>
   <w:body>
-    <w:p/>
+    <w:p>
+      <w:bookmarkStart w:id="0" w:name="_GoBack"/>
+      <w:bookmarkEnd w:id="0"/>
+    </w:p>
     <w:p/>
     <w:p>
       <w:r>
@@ -13,18 +16,18 @@
         <mc:AlternateContent>
           <mc:Choice Requires="wpg">
             <w:drawing>
-              <wp:anchor distT="0" distB="0" distL="114300" distR="114300" simplePos="0" relativeHeight="251718656" behindDoc="0" locked="0" layoutInCell="1" allowOverlap="1">
+              <wp:anchor distT="0" distB="0" distL="114300" distR="114300" simplePos="0" relativeHeight="251726848" behindDoc="0" locked="0" layoutInCell="1" allowOverlap="1">
                 <wp:simplePos x="0" y="0"/>
                 <wp:positionH relativeFrom="column">
-                  <wp:posOffset>-724535</wp:posOffset>
+                  <wp:posOffset>-366395</wp:posOffset>
                 </wp:positionH>
                 <wp:positionV relativeFrom="paragraph">
-                  <wp:posOffset>291465</wp:posOffset>
+                  <wp:posOffset>109432</wp:posOffset>
                 </wp:positionV>
-                <wp:extent cx="9559290" cy="4001770"/>
-                <wp:effectExtent l="0" t="0" r="3810" b="0"/>
+                <wp:extent cx="9562677" cy="3997536"/>
+                <wp:effectExtent l="0" t="0" r="635" b="3175"/>
                 <wp:wrapNone/>
-                <wp:docPr id="1" name="Grupo 1"/>
+                <wp:docPr id="26" name="Grupo 26"/>
                 <wp:cNvGraphicFramePr/>
                 <a:graphic xmlns:a="http://schemas.openxmlformats.org/drawingml/2006/main">
                   <a:graphicData uri="http://schemas.microsoft.com/office/word/2010/wordprocessingGroup">
@@ -33,9 +36,9 @@
                       <wpg:grpSpPr>
                         <a:xfrm>
                           <a:off x="0" y="0"/>
-                          <a:ext cx="9559290" cy="4001770"/>
+                          <a:ext cx="9562677" cy="3997536"/>
                           <a:chOff x="0" y="0"/>
-                          <a:chExt cx="9559290" cy="4001770"/>
+                          <a:chExt cx="9562677" cy="3997536"/>
                         </a:xfrm>
                       </wpg:grpSpPr>
                       <pic:pic xmlns:pic="http://schemas.openxmlformats.org/drawingml/2006/picture">
@@ -59,8 +62,8 @@
                         </pic:blipFill>
                         <pic:spPr>
                           <a:xfrm>
-                            <a:off x="4130040" y="678180"/>
-                            <a:ext cx="3370580" cy="2514600"/>
+                            <a:off x="4131733" y="626533"/>
+                            <a:ext cx="3439795" cy="2566035"/>
                           </a:xfrm>
                           <a:prstGeom prst="rect">
                             <a:avLst/>
@@ -95,7 +98,7 @@
                         </pic:blipFill>
                         <pic:spPr>
                           <a:xfrm>
-                            <a:off x="8717280" y="1546860"/>
+                            <a:off x="8720667" y="1549400"/>
                             <a:ext cx="842010" cy="929640"/>
                           </a:xfrm>
                           <a:prstGeom prst="rect">
@@ -103,100 +106,6 @@
                           </a:prstGeom>
                         </pic:spPr>
                       </pic:pic>
-                      <pic:pic xmlns:pic="http://schemas.openxmlformats.org/drawingml/2006/picture">
-                        <pic:nvPicPr>
-                          <pic:cNvPr id="16" name="Imagem 16"/>
-                          <pic:cNvPicPr>
-                            <a:picLocks noChangeAspect="1"/>
-                          </pic:cNvPicPr>
-                        </pic:nvPicPr>
-                        <pic:blipFill>
-                          <a:blip r:embed="rId7" cstate="print">
-                            <a:extLst>
-                              <a:ext uri="{28A0092B-C50C-407E-A947-70E740481C1C}">
-                                <a14:useLocalDpi xmlns:a14="http://schemas.microsoft.com/office/drawing/2010/main" val="0"/>
-                              </a:ext>
-                            </a:extLst>
-                          </a:blip>
-                          <a:stretch>
-                            <a:fillRect/>
-                          </a:stretch>
-                        </pic:blipFill>
-                        <pic:spPr>
-                          <a:xfrm>
-                            <a:off x="6019800" y="1562100"/>
-                            <a:ext cx="766445" cy="845820"/>
-                          </a:xfrm>
-                          <a:prstGeom prst="rect">
-                            <a:avLst/>
-                          </a:prstGeom>
-                        </pic:spPr>
-                      </pic:pic>
-                      <wps:wsp>
-                        <wps:cNvPr id="217" name="Caixa de Texto 2"/>
-                        <wps:cNvSpPr txBox="1">
-                          <a:spLocks noChangeArrowheads="1"/>
-                        </wps:cNvSpPr>
-                        <wps:spPr bwMode="auto">
-                          <a:xfrm>
-                            <a:off x="4808220" y="838200"/>
-                            <a:ext cx="2697480" cy="705485"/>
-                          </a:xfrm>
-                          <a:prstGeom prst="rect">
-                            <a:avLst/>
-                          </a:prstGeom>
-                          <a:noFill/>
-                          <a:ln w="9525">
-                            <a:noFill/>
-                            <a:miter lim="800000"/>
-                            <a:headEnd/>
-                            <a:tailEnd/>
-                          </a:ln>
-                        </wps:spPr>
-                        <wps:txbx>
-                          <w:txbxContent>
-                            <w:p>
-                              <w:pPr>
-                                <w:spacing w:after="0"/>
-                                <w:rPr>
-                                  <w:rFonts w:ascii="Century Gothic" w:hAnsi="Century Gothic" w:cs="Calibri Light"/>
-                                  <w:b/>
-                                  <w:sz w:val="36"/>
-                                </w:rPr>
-                              </w:pPr>
-                              <w:r>
-                                <w:rPr>
-                                  <w:rFonts w:ascii="Century Gothic" w:hAnsi="Century Gothic" w:cs="Calibri Light"/>
-                                  <w:b/>
-                                  <w:sz w:val="36"/>
-                                </w:rPr>
-                                <w:t>Servidor</w:t>
-                              </w:r>
-                            </w:p>
-                            <w:p>
-                              <w:pPr>
-                                <w:spacing w:after="0"/>
-                                <w:rPr>
-                                  <w:rFonts w:ascii="Century Gothic" w:hAnsi="Century Gothic" w:cs="Calibri Light"/>
-                                  <w:b/>
-                                  <w:sz w:val="36"/>
-                                </w:rPr>
-                              </w:pPr>
-                              <w:r>
-                                <w:rPr>
-                                  <w:rFonts w:ascii="Century Gothic" w:hAnsi="Century Gothic" w:cs="Calibri Light"/>
-                                  <w:b/>
-                                  <w:sz w:val="36"/>
-                                </w:rPr>
-                                <w:t>Smart Stocks</w:t>
-                              </w:r>
-                            </w:p>
-                          </w:txbxContent>
-                        </wps:txbx>
-                        <wps:bodyPr rot="0" vert="horz" wrap="square" lIns="91440" tIns="45720" rIns="91440" bIns="45720" anchor="t" anchorCtr="0">
-                          <a:spAutoFit/>
-                        </wps:bodyPr>
-                      </wps:wsp>
                       <wpg:grpSp>
                         <wpg:cNvPr id="18" name="Grupo 18"/>
                         <wpg:cNvGrpSpPr/>
@@ -216,7 +125,7 @@
                             </pic:cNvPicPr>
                           </pic:nvPicPr>
                           <pic:blipFill rotWithShape="1">
-                            <a:blip r:embed="rId8">
+                            <a:blip r:embed="rId7">
                               <a:extLst>
                                 <a:ext uri="{28A0092B-C50C-407E-A947-70E740481C1C}">
                                   <a14:useLocalDpi xmlns:a14="http://schemas.microsoft.com/office/drawing/2010/main" val="0"/>
@@ -252,7 +161,7 @@
                             </pic:cNvPicPr>
                           </pic:nvPicPr>
                           <pic:blipFill>
-                            <a:blip r:embed="rId9" cstate="print">
+                            <a:blip r:embed="rId8" cstate="print">
                               <a:extLst>
                                 <a:ext uri="{28A0092B-C50C-407E-A947-70E740481C1C}">
                                   <a14:useLocalDpi xmlns:a14="http://schemas.microsoft.com/office/drawing/2010/main" val="0"/>
@@ -274,12 +183,116 @@
                           </pic:spPr>
                         </pic:pic>
                       </wpg:grpSp>
+                      <wps:wsp>
+                        <wps:cNvPr id="217" name="Caixa de Texto 2"/>
+                        <wps:cNvSpPr txBox="1">
+                          <a:spLocks noChangeArrowheads="1"/>
+                        </wps:cNvSpPr>
+                        <wps:spPr bwMode="auto">
+                          <a:xfrm>
+                            <a:off x="4749800" y="778933"/>
+                            <a:ext cx="2560954" cy="638809"/>
+                          </a:xfrm>
+                          <a:prstGeom prst="rect">
+                            <a:avLst/>
+                          </a:prstGeom>
+                          <a:noFill/>
+                          <a:ln w="9525">
+                            <a:noFill/>
+                            <a:miter lim="800000"/>
+                            <a:headEnd/>
+                            <a:tailEnd/>
+                          </a:ln>
+                        </wps:spPr>
+                        <wps:txbx>
+                          <w:txbxContent>
+                            <w:p>
+                              <w:pPr>
+                                <w:spacing w:after="0"/>
+                                <w:rPr>
+                                  <w:rFonts w:ascii="Century Gothic" w:hAnsi="Century Gothic" w:cs="Calibri Light"/>
+                                  <w:b/>
+                                  <w:sz w:val="32"/>
+                                </w:rPr>
+                              </w:pPr>
+                              <w:proofErr w:type="spellStart"/>
+                              <w:r>
+                                <w:rPr>
+                                  <w:rFonts w:ascii="Century Gothic" w:hAnsi="Century Gothic" w:cs="Calibri Light"/>
+                                  <w:b/>
+                                  <w:sz w:val="32"/>
+                                </w:rPr>
+                                <w:t>Servidor</w:t>
+                              </w:r>
+                            </w:p>
+                            <w:p>
+                              <w:pPr>
+                                <w:spacing w:after="0"/>
+                                <w:rPr>
+                                  <w:rFonts w:ascii="Century Gothic" w:hAnsi="Century Gothic" w:cs="Calibri Light"/>
+                                  <w:b/>
+                                  <w:sz w:val="32"/>
+                                </w:rPr>
+                              </w:pPr>
+                              <w:r>
+                                <w:rPr>
+                                  <w:rFonts w:ascii="Century Gothic" w:hAnsi="Century Gothic" w:cs="Calibri Light"/>
+                                  <w:b/>
+                                  <w:sz w:val="32"/>
+                                </w:rPr>
+                                <w:t>Smart</w:t>
+                              </w:r>
+                              <w:proofErr w:type="spellEnd"/>
+                              <w:r>
+                                <w:rPr>
+                                  <w:rFonts w:ascii="Century Gothic" w:hAnsi="Century Gothic" w:cs="Calibri Light"/>
+                                  <w:b/>
+                                  <w:sz w:val="32"/>
+                                </w:rPr>
+                                <w:t xml:space="preserve"> Stocks</w:t>
+                              </w:r>
+                            </w:p>
+                          </w:txbxContent>
+                        </wps:txbx>
+                        <wps:bodyPr rot="0" vert="horz" wrap="square" lIns="91440" tIns="45720" rIns="91440" bIns="45720" anchor="t" anchorCtr="0">
+                          <a:spAutoFit/>
+                        </wps:bodyPr>
+                      </wps:wsp>
+                      <pic:pic xmlns:pic="http://schemas.openxmlformats.org/drawingml/2006/picture">
+                        <pic:nvPicPr>
+                          <pic:cNvPr id="16" name="Imagem 16"/>
+                          <pic:cNvPicPr>
+                            <a:picLocks noChangeAspect="1"/>
+                          </pic:cNvPicPr>
+                        </pic:nvPicPr>
+                        <pic:blipFill>
+                          <a:blip r:embed="rId9" cstate="print">
+                            <a:extLst>
+                              <a:ext uri="{28A0092B-C50C-407E-A947-70E740481C1C}">
+                                <a14:useLocalDpi xmlns:a14="http://schemas.microsoft.com/office/drawing/2010/main" val="0"/>
+                              </a:ext>
+                            </a:extLst>
+                          </a:blip>
+                          <a:stretch>
+                            <a:fillRect/>
+                          </a:stretch>
+                        </pic:blipFill>
+                        <pic:spPr>
+                          <a:xfrm>
+                            <a:off x="5554133" y="1456266"/>
+                            <a:ext cx="704850" cy="777240"/>
+                          </a:xfrm>
+                          <a:prstGeom prst="rect">
+                            <a:avLst/>
+                          </a:prstGeom>
+                        </pic:spPr>
+                      </pic:pic>
                       <wpg:grpSp>
                         <wpg:cNvPr id="21" name="Grupo 21"/>
                         <wpg:cNvGrpSpPr/>
                         <wpg:grpSpPr>
                           <a:xfrm>
-                            <a:off x="1813560" y="1386840"/>
+                            <a:off x="1811867" y="1388533"/>
                             <a:ext cx="640080" cy="1013460"/>
                             <a:chOff x="0" y="0"/>
                             <a:chExt cx="732790" cy="1123315"/>
@@ -344,9 +357,79 @@
                           </pic:spPr>
                         </pic:pic>
                       </wpg:grpSp>
+                      <wps:wsp>
+                        <wps:cNvPr id="37" name="Conexão reta unidirecional 37"/>
+                        <wps:cNvCnPr/>
+                        <wps:spPr>
+                          <a:xfrm>
+                            <a:off x="2861733" y="575733"/>
+                            <a:ext cx="828675" cy="1057910"/>
+                          </a:xfrm>
+                          <a:prstGeom prst="straightConnector1">
+                            <a:avLst/>
+                          </a:prstGeom>
+                          <a:ln w="63500">
+                            <a:solidFill>
+                              <a:schemeClr val="bg1"/>
+                            </a:solidFill>
+                            <a:headEnd type="arrow" w="lg" len="med"/>
+                            <a:tailEnd type="none"/>
+                          </a:ln>
+                        </wps:spPr>
+                        <wps:style>
+                          <a:lnRef idx="3">
+                            <a:schemeClr val="dk1"/>
+                          </a:lnRef>
+                          <a:fillRef idx="0">
+                            <a:schemeClr val="dk1"/>
+                          </a:fillRef>
+                          <a:effectRef idx="2">
+                            <a:schemeClr val="dk1"/>
+                          </a:effectRef>
+                          <a:fontRef idx="minor">
+                            <a:schemeClr val="tx1"/>
+                          </a:fontRef>
+                        </wps:style>
+                        <wps:bodyPr/>
+                      </wps:wsp>
+                      <wps:wsp>
+                        <wps:cNvPr id="35" name="Conexão reta 35"/>
+                        <wps:cNvCnPr/>
+                        <wps:spPr>
+                          <a:xfrm>
+                            <a:off x="3886200" y="1888066"/>
+                            <a:ext cx="324000" cy="0"/>
+                          </a:xfrm>
+                          <a:prstGeom prst="line">
+                            <a:avLst/>
+                          </a:prstGeom>
+                          <a:ln w="63500">
+                            <a:solidFill>
+                              <a:schemeClr val="bg1"/>
+                            </a:solidFill>
+                            <a:headEnd type="oval"/>
+                            <a:tailEnd type="none"/>
+                          </a:ln>
+                        </wps:spPr>
+                        <wps:style>
+                          <a:lnRef idx="1">
+                            <a:schemeClr val="accent1"/>
+                          </a:lnRef>
+                          <a:fillRef idx="0">
+                            <a:schemeClr val="accent1"/>
+                          </a:fillRef>
+                          <a:effectRef idx="0">
+                            <a:schemeClr val="accent1"/>
+                          </a:effectRef>
+                          <a:fontRef idx="minor">
+                            <a:schemeClr val="tx1"/>
+                          </a:fontRef>
+                        </wps:style>
+                        <wps:bodyPr/>
+                      </wps:wsp>
                       <pic:pic xmlns:pic="http://schemas.openxmlformats.org/drawingml/2006/picture">
                         <pic:nvPicPr>
-                          <pic:cNvPr id="10" name="Imagem 10" descr="Uma imagem com ClipArt&#10;&#10;Descrição gerada com confiança alta"/>
+                          <pic:cNvPr id="44" name="Imagem 44"/>
                           <pic:cNvPicPr>
                             <a:picLocks noChangeAspect="1"/>
                           </pic:cNvPicPr>
@@ -365,7 +448,106 @@
                         </pic:blipFill>
                         <pic:spPr>
                           <a:xfrm>
-                            <a:off x="1775460" y="2933700"/>
+                            <a:off x="0" y="1490133"/>
+                            <a:ext cx="795020" cy="792480"/>
+                          </a:xfrm>
+                          <a:prstGeom prst="rect">
+                            <a:avLst/>
+                          </a:prstGeom>
+                        </pic:spPr>
+                      </pic:pic>
+                      <wps:wsp>
+                        <wps:cNvPr id="38" name="Conexão reta unidirecional 38"/>
+                        <wps:cNvCnPr/>
+                        <wps:spPr>
+                          <a:xfrm>
+                            <a:off x="2540000" y="1854200"/>
+                            <a:ext cx="1143000" cy="38100"/>
+                          </a:xfrm>
+                          <a:prstGeom prst="straightConnector1">
+                            <a:avLst/>
+                          </a:prstGeom>
+                          <a:ln w="63500">
+                            <a:solidFill>
+                              <a:schemeClr val="bg1"/>
+                            </a:solidFill>
+                            <a:headEnd type="arrow"/>
+                            <a:tailEnd type="arrow"/>
+                          </a:ln>
+                        </wps:spPr>
+                        <wps:style>
+                          <a:lnRef idx="1">
+                            <a:schemeClr val="accent1"/>
+                          </a:lnRef>
+                          <a:fillRef idx="0">
+                            <a:schemeClr val="accent1"/>
+                          </a:fillRef>
+                          <a:effectRef idx="0">
+                            <a:schemeClr val="accent1"/>
+                          </a:effectRef>
+                          <a:fontRef idx="minor">
+                            <a:schemeClr val="tx1"/>
+                          </a:fontRef>
+                        </wps:style>
+                        <wps:bodyPr/>
+                      </wps:wsp>
+                      <wps:wsp>
+                        <wps:cNvPr id="46" name="Conexão reta unidirecional 46"/>
+                        <wps:cNvCnPr/>
+                        <wps:spPr>
+                          <a:xfrm>
+                            <a:off x="855133" y="1786466"/>
+                            <a:ext cx="936000" cy="0"/>
+                          </a:xfrm>
+                          <a:prstGeom prst="straightConnector1">
+                            <a:avLst/>
+                          </a:prstGeom>
+                          <a:ln w="63500">
+                            <a:solidFill>
+                              <a:schemeClr val="bg1"/>
+                            </a:solidFill>
+                            <a:headEnd type="arrow"/>
+                            <a:tailEnd type="arrow"/>
+                          </a:ln>
+                        </wps:spPr>
+                        <wps:style>
+                          <a:lnRef idx="3">
+                            <a:schemeClr val="dk1"/>
+                          </a:lnRef>
+                          <a:fillRef idx="0">
+                            <a:schemeClr val="dk1"/>
+                          </a:fillRef>
+                          <a:effectRef idx="2">
+                            <a:schemeClr val="dk1"/>
+                          </a:effectRef>
+                          <a:fontRef idx="minor">
+                            <a:schemeClr val="tx1"/>
+                          </a:fontRef>
+                        </wps:style>
+                        <wps:bodyPr/>
+                      </wps:wsp>
+                      <pic:pic xmlns:pic="http://schemas.openxmlformats.org/drawingml/2006/picture">
+                        <pic:nvPicPr>
+                          <pic:cNvPr id="10" name="Imagem 10" descr="Uma imagem com ClipArt&#10;&#10;Descrição gerada com confiança alta"/>
+                          <pic:cNvPicPr>
+                            <a:picLocks noChangeAspect="1"/>
+                          </pic:cNvPicPr>
+                        </pic:nvPicPr>
+                        <pic:blipFill>
+                          <a:blip r:embed="rId13" cstate="print">
+                            <a:extLst>
+                              <a:ext uri="{28A0092B-C50C-407E-A947-70E740481C1C}">
+                                <a14:useLocalDpi xmlns:a14="http://schemas.microsoft.com/office/drawing/2010/main" val="0"/>
+                              </a:ext>
+                            </a:extLst>
+                          </a:blip>
+                          <a:stretch>
+                            <a:fillRect/>
+                          </a:stretch>
+                        </pic:blipFill>
+                        <pic:spPr>
+                          <a:xfrm>
+                            <a:off x="1778000" y="2929466"/>
                             <a:ext cx="827405" cy="1068070"/>
                           </a:xfrm>
                           <a:prstGeom prst="rect">
@@ -380,7 +562,7 @@
                         </wps:cNvSpPr>
                         <wps:spPr bwMode="auto">
                           <a:xfrm>
-                            <a:off x="5661660" y="2446020"/>
+                            <a:off x="5207000" y="2294466"/>
                             <a:ext cx="1409700" cy="464820"/>
                           </a:xfrm>
                           <a:prstGeom prst="rect">
@@ -433,82 +615,12 @@
                         </wps:bodyPr>
                       </wps:wsp>
                       <wps:wsp>
-                        <wps:cNvPr id="35" name="Conexão reta 35"/>
+                        <wps:cNvPr id="40" name="Conexão reta unidirecional 40"/>
                         <wps:cNvCnPr/>
                         <wps:spPr>
                           <a:xfrm>
-                            <a:off x="3886200" y="1889760"/>
-                            <a:ext cx="324000" cy="0"/>
-                          </a:xfrm>
-                          <a:prstGeom prst="line">
-                            <a:avLst/>
-                          </a:prstGeom>
-                          <a:ln w="63500">
-                            <a:solidFill>
-                              <a:schemeClr val="bg1"/>
-                            </a:solidFill>
-                            <a:headEnd type="oval"/>
-                            <a:tailEnd type="none"/>
-                          </a:ln>
-                        </wps:spPr>
-                        <wps:style>
-                          <a:lnRef idx="1">
-                            <a:schemeClr val="accent1"/>
-                          </a:lnRef>
-                          <a:fillRef idx="0">
-                            <a:schemeClr val="accent1"/>
-                          </a:fillRef>
-                          <a:effectRef idx="0">
-                            <a:schemeClr val="accent1"/>
-                          </a:effectRef>
-                          <a:fontRef idx="minor">
-                            <a:schemeClr val="tx1"/>
-                          </a:fontRef>
-                        </wps:style>
-                        <wps:bodyPr/>
-                      </wps:wsp>
-                      <wps:wsp>
-                        <wps:cNvPr id="37" name="Conexão reta unidirecional 37"/>
-                        <wps:cNvCnPr/>
-                        <wps:spPr>
-                          <a:xfrm>
-                            <a:off x="2857500" y="571500"/>
-                            <a:ext cx="828675" cy="1057910"/>
-                          </a:xfrm>
-                          <a:prstGeom prst="straightConnector1">
-                            <a:avLst/>
-                          </a:prstGeom>
-                          <a:ln w="63500">
-                            <a:solidFill>
-                              <a:schemeClr val="bg1"/>
-                            </a:solidFill>
-                            <a:headEnd type="arrow" w="lg" len="med"/>
-                            <a:tailEnd type="none"/>
-                          </a:ln>
-                        </wps:spPr>
-                        <wps:style>
-                          <a:lnRef idx="3">
-                            <a:schemeClr val="dk1"/>
-                          </a:lnRef>
-                          <a:fillRef idx="0">
-                            <a:schemeClr val="dk1"/>
-                          </a:fillRef>
-                          <a:effectRef idx="2">
-                            <a:schemeClr val="dk1"/>
-                          </a:effectRef>
-                          <a:fontRef idx="minor">
-                            <a:schemeClr val="tx1"/>
-                          </a:fontRef>
-                        </wps:style>
-                        <wps:bodyPr/>
-                      </wps:wsp>
-                      <wps:wsp>
-                        <wps:cNvPr id="38" name="Conexão reta unidirecional 38"/>
-                        <wps:cNvCnPr/>
-                        <wps:spPr>
-                          <a:xfrm>
-                            <a:off x="2537460" y="1851660"/>
-                            <a:ext cx="1143000" cy="38100"/>
+                            <a:off x="7577667" y="2023533"/>
+                            <a:ext cx="1044000" cy="0"/>
                           </a:xfrm>
                           <a:prstGeom prst="straightConnector1">
                             <a:avLst/>
@@ -538,110 +650,11 @@
                         <wps:bodyPr/>
                       </wps:wsp>
                       <wps:wsp>
-                        <wps:cNvPr id="40" name="Conexão reta unidirecional 40"/>
-                        <wps:cNvCnPr/>
-                        <wps:spPr>
-                          <a:xfrm>
-                            <a:off x="7543800" y="2026920"/>
-                            <a:ext cx="1080000" cy="0"/>
-                          </a:xfrm>
-                          <a:prstGeom prst="straightConnector1">
-                            <a:avLst/>
-                          </a:prstGeom>
-                          <a:ln w="63500">
-                            <a:solidFill>
-                              <a:schemeClr val="bg1"/>
-                            </a:solidFill>
-                            <a:headEnd type="arrow"/>
-                            <a:tailEnd type="arrow"/>
-                          </a:ln>
-                        </wps:spPr>
-                        <wps:style>
-                          <a:lnRef idx="1">
-                            <a:schemeClr val="accent1"/>
-                          </a:lnRef>
-                          <a:fillRef idx="0">
-                            <a:schemeClr val="accent1"/>
-                          </a:fillRef>
-                          <a:effectRef idx="0">
-                            <a:schemeClr val="accent1"/>
-                          </a:effectRef>
-                          <a:fontRef idx="minor">
-                            <a:schemeClr val="tx1"/>
-                          </a:fontRef>
-                        </wps:style>
-                        <wps:bodyPr/>
-                      </wps:wsp>
-                      <pic:pic xmlns:pic="http://schemas.openxmlformats.org/drawingml/2006/picture">
-                        <pic:nvPicPr>
-                          <pic:cNvPr id="44" name="Imagem 44"/>
-                          <pic:cNvPicPr>
-                            <a:picLocks noChangeAspect="1"/>
-                          </pic:cNvPicPr>
-                        </pic:nvPicPr>
-                        <pic:blipFill>
-                          <a:blip r:embed="rId13" cstate="print">
-                            <a:extLst>
-                              <a:ext uri="{28A0092B-C50C-407E-A947-70E740481C1C}">
-                                <a14:useLocalDpi xmlns:a14="http://schemas.microsoft.com/office/drawing/2010/main" val="0"/>
-                              </a:ext>
-                            </a:extLst>
-                          </a:blip>
-                          <a:stretch>
-                            <a:fillRect/>
-                          </a:stretch>
-                        </pic:blipFill>
-                        <pic:spPr>
-                          <a:xfrm>
-                            <a:off x="0" y="1493520"/>
-                            <a:ext cx="795020" cy="792480"/>
-                          </a:xfrm>
-                          <a:prstGeom prst="rect">
-                            <a:avLst/>
-                          </a:prstGeom>
-                        </pic:spPr>
-                      </pic:pic>
-                      <wps:wsp>
-                        <wps:cNvPr id="46" name="Conexão reta unidirecional 46"/>
-                        <wps:cNvCnPr/>
-                        <wps:spPr>
-                          <a:xfrm>
-                            <a:off x="853440" y="1790700"/>
-                            <a:ext cx="936000" cy="0"/>
-                          </a:xfrm>
-                          <a:prstGeom prst="straightConnector1">
-                            <a:avLst/>
-                          </a:prstGeom>
-                          <a:ln w="63500">
-                            <a:solidFill>
-                              <a:schemeClr val="bg1"/>
-                            </a:solidFill>
-                            <a:headEnd type="arrow"/>
-                            <a:tailEnd type="arrow"/>
-                          </a:ln>
-                        </wps:spPr>
-                        <wps:style>
-                          <a:lnRef idx="3">
-                            <a:schemeClr val="dk1"/>
-                          </a:lnRef>
-                          <a:fillRef idx="0">
-                            <a:schemeClr val="dk1"/>
-                          </a:fillRef>
-                          <a:effectRef idx="2">
-                            <a:schemeClr val="dk1"/>
-                          </a:effectRef>
-                          <a:fontRef idx="minor">
-                            <a:schemeClr val="tx1"/>
-                          </a:fontRef>
-                        </wps:style>
-                        <wps:bodyPr/>
-                      </wps:wsp>
-                      <wps:wsp>
                         <wps:cNvPr id="47" name="Conexão reta unidirecional 47"/>
                         <wps:cNvCnPr/>
                         <wps:spPr>
                           <a:xfrm>
-                            <a:off x="617220" y="2339340"/>
+                            <a:off x="618067" y="2336800"/>
                             <a:ext cx="1104900" cy="1158240"/>
                           </a:xfrm>
                           <a:prstGeom prst="straightConnector1">
@@ -671,63 +684,11 @@
                         <wps:bodyPr/>
                       </wps:wsp>
                       <wps:wsp>
-                        <wps:cNvPr id="48" name="Caixa de Texto 2"/>
-                        <wps:cNvSpPr txBox="1">
-                          <a:spLocks noChangeArrowheads="1"/>
-                        </wps:cNvSpPr>
-                        <wps:spPr bwMode="auto">
-                          <a:xfrm>
-                            <a:off x="4472940" y="1897380"/>
-                            <a:ext cx="1409700" cy="464820"/>
-                          </a:xfrm>
-                          <a:prstGeom prst="rect">
-                            <a:avLst/>
-                          </a:prstGeom>
-                          <a:noFill/>
-                          <a:ln w="9525">
-                            <a:noFill/>
-                            <a:miter lim="800000"/>
-                            <a:headEnd/>
-                            <a:tailEnd/>
-                          </a:ln>
-                        </wps:spPr>
-                        <wps:txbx>
-                          <w:txbxContent>
-                            <w:p>
-                              <w:pPr>
-                                <w:jc w:val="center"/>
-                                <w:rPr>
-                                  <w:rFonts w:ascii="Century Gothic" w:hAnsi="Century Gothic"/>
-                                  <w:sz w:val="20"/>
-                                </w:rPr>
-                              </w:pPr>
-                              <w:r>
-                                <w:rPr>
-                                  <w:rFonts w:ascii="Century Gothic" w:hAnsi="Century Gothic"/>
-                                  <w:sz w:val="20"/>
-                                </w:rPr>
-                                <w:t>Gestão</w:t>
-                              </w:r>
-                              <w:r>
-                                <w:rPr>
-                                  <w:rFonts w:ascii="Century Gothic" w:hAnsi="Century Gothic"/>
-                                  <w:sz w:val="20"/>
-                                </w:rPr>
-                                <w:t xml:space="preserve"> de Stocks</w:t>
-                              </w:r>
-                            </w:p>
-                          </w:txbxContent>
-                        </wps:txbx>
-                        <wps:bodyPr rot="0" vert="horz" wrap="square" lIns="91440" tIns="45720" rIns="91440" bIns="45720" anchor="t" anchorCtr="0">
-                          <a:noAutofit/>
-                        </wps:bodyPr>
-                      </wps:wsp>
-                      <wps:wsp>
                         <wps:cNvPr id="49" name="Conexão reta unidirecional 49"/>
                         <wps:cNvCnPr/>
                         <wps:spPr>
                           <a:xfrm flipV="1">
-                            <a:off x="2674620" y="2141220"/>
+                            <a:off x="2675467" y="2142066"/>
                             <a:ext cx="1068070" cy="1257300"/>
                           </a:xfrm>
                           <a:prstGeom prst="straightConnector1">
@@ -756,200 +717,176 @@
                         </wps:style>
                         <wps:bodyPr/>
                       </wps:wsp>
-                      <wpg:grpSp>
-                        <wpg:cNvPr id="3" name="Grupo 3"/>
-                        <wpg:cNvGrpSpPr/>
-                        <wpg:grpSpPr>
+                      <wps:wsp>
+                        <wps:cNvPr id="11" name="Caixa de Texto 2"/>
+                        <wps:cNvSpPr txBox="1">
+                          <a:spLocks noChangeArrowheads="1"/>
+                        </wps:cNvSpPr>
+                        <wps:spPr bwMode="auto">
                           <a:xfrm>
-                            <a:off x="1836420" y="1219200"/>
-                            <a:ext cx="508816" cy="251460"/>
-                            <a:chOff x="0" y="0"/>
-                            <a:chExt cx="508816" cy="251460"/>
+                            <a:off x="1913467" y="2734733"/>
+                            <a:ext cx="479772" cy="251460"/>
                           </a:xfrm>
-                        </wpg:grpSpPr>
-                        <wps:wsp>
-                          <wps:cNvPr id="31" name="Caixa de Texto 2"/>
-                          <wps:cNvSpPr txBox="1">
-                            <a:spLocks noChangeArrowheads="1"/>
-                          </wps:cNvSpPr>
-                          <wps:spPr bwMode="auto">
-                            <a:xfrm>
-                              <a:off x="0" y="0"/>
-                              <a:ext cx="480060" cy="251460"/>
-                            </a:xfrm>
-                            <a:prstGeom prst="rect">
-                              <a:avLst/>
-                            </a:prstGeom>
+                          <a:prstGeom prst="rect">
+                            <a:avLst/>
+                          </a:prstGeom>
+                          <a:noFill/>
+                          <a:ln w="9525">
                             <a:noFill/>
-                            <a:ln w="9525">
-                              <a:noFill/>
-                              <a:miter lim="800000"/>
-                              <a:headEnd/>
-                              <a:tailEnd/>
-                            </a:ln>
-                          </wps:spPr>
-                          <wps:txbx>
-                            <w:txbxContent>
-                              <w:p>
-                                <w:pPr>
-                                  <w:jc w:val="center"/>
-                                  <w:rPr>
-                                    <w:rFonts w:ascii="Century Gothic" w:hAnsi="Century Gothic"/>
-                                    <w:b/>
-                                    <w:color w:val="808080" w:themeColor="background1" w:themeShade="80"/>
-                                    <w:sz w:val="16"/>
-                                  </w:rPr>
-                                </w:pPr>
-                                <w:r>
-                                  <w:rPr>
-                                    <w:rFonts w:ascii="Century Gothic" w:hAnsi="Century Gothic"/>
-                                    <w:b/>
-                                    <w:color w:val="808080" w:themeColor="background1" w:themeShade="80"/>
-                                    <w:sz w:val="16"/>
-                                  </w:rPr>
-                                  <w:t>NFC</w:t>
-                                </w:r>
-                              </w:p>
-                            </w:txbxContent>
-                          </wps:txbx>
-                          <wps:bodyPr rot="0" vert="horz" wrap="square" lIns="91440" tIns="45720" rIns="91440" bIns="45720" anchor="t" anchorCtr="0">
-                            <a:noAutofit/>
-                          </wps:bodyPr>
-                        </wps:wsp>
-                        <pic:pic xmlns:pic="http://schemas.openxmlformats.org/drawingml/2006/picture">
-                          <pic:nvPicPr>
-                            <pic:cNvPr id="2" name="Imagem 2"/>
-                            <pic:cNvPicPr>
-                              <a:picLocks noChangeAspect="1"/>
-                            </pic:cNvPicPr>
-                          </pic:nvPicPr>
-                          <pic:blipFill>
-                            <a:blip r:embed="rId14" cstate="print">
-                              <a:duotone>
-                                <a:schemeClr val="accent3">
-                                  <a:shade val="45000"/>
-                                  <a:satMod val="135000"/>
-                                </a:schemeClr>
-                                <a:prstClr val="white"/>
-                              </a:duotone>
-                              <a:extLst>
-                                <a:ext uri="{28A0092B-C50C-407E-A947-70E740481C1C}">
-                                  <a14:useLocalDpi xmlns:a14="http://schemas.microsoft.com/office/drawing/2010/main" val="0"/>
-                                </a:ext>
-                              </a:extLst>
-                            </a:blip>
-                            <a:stretch>
-                              <a:fillRect/>
-                            </a:stretch>
-                          </pic:blipFill>
-                          <pic:spPr>
-                            <a:xfrm rot="8124534">
-                              <a:off x="364671" y="48985"/>
-                              <a:ext cx="144145" cy="145415"/>
-                            </a:xfrm>
-                            <a:prstGeom prst="rect">
-                              <a:avLst/>
-                            </a:prstGeom>
-                          </pic:spPr>
-                        </pic:pic>
-                      </wpg:grpSp>
-                      <wpg:grpSp>
-                        <wpg:cNvPr id="4" name="Grupo 4"/>
-                        <wpg:cNvGrpSpPr/>
-                        <wpg:grpSpPr>
+                            <a:miter lim="800000"/>
+                            <a:headEnd/>
+                            <a:tailEnd/>
+                          </a:ln>
+                        </wps:spPr>
+                        <wps:txbx>
+                          <w:txbxContent>
+                            <w:p>
+                              <w:pPr>
+                                <w:jc w:val="center"/>
+                                <w:rPr>
+                                  <w:rFonts w:ascii="Century Gothic" w:hAnsi="Century Gothic"/>
+                                  <w:b/>
+                                  <w:color w:val="808080" w:themeColor="background1" w:themeShade="80"/>
+                                  <w:sz w:val="20"/>
+                                </w:rPr>
+                              </w:pPr>
+                              <w:r>
+                                <w:rPr>
+                                  <w:rFonts w:ascii="Century Gothic" w:hAnsi="Century Gothic"/>
+                                  <w:b/>
+                                  <w:color w:val="808080" w:themeColor="background1" w:themeShade="80"/>
+                                  <w:sz w:val="20"/>
+                                </w:rPr>
+                                <w:t>NFC</w:t>
+                              </w:r>
+                            </w:p>
+                          </w:txbxContent>
+                        </wps:txbx>
+                        <wps:bodyPr rot="0" vert="horz" wrap="square" lIns="91440" tIns="45720" rIns="91440" bIns="45720" anchor="t" anchorCtr="0">
+                          <a:noAutofit/>
+                        </wps:bodyPr>
+                      </wps:wsp>
+                      <pic:pic xmlns:pic="http://schemas.openxmlformats.org/drawingml/2006/picture">
+                        <pic:nvPicPr>
+                          <pic:cNvPr id="12" name="Imagem 12"/>
+                          <pic:cNvPicPr>
+                            <a:picLocks noChangeAspect="1"/>
+                          </pic:cNvPicPr>
+                        </pic:nvPicPr>
+                        <pic:blipFill>
+                          <a:blip r:embed="rId14" cstate="print">
+                            <a:duotone>
+                              <a:schemeClr val="accent3">
+                                <a:shade val="45000"/>
+                                <a:satMod val="135000"/>
+                              </a:schemeClr>
+                              <a:prstClr val="white"/>
+                            </a:duotone>
+                            <a:extLst>
+                              <a:ext uri="{28A0092B-C50C-407E-A947-70E740481C1C}">
+                                <a14:useLocalDpi xmlns:a14="http://schemas.microsoft.com/office/drawing/2010/main" val="0"/>
+                              </a:ext>
+                            </a:extLst>
+                          </a:blip>
+                          <a:stretch>
+                            <a:fillRect/>
+                          </a:stretch>
+                        </pic:blipFill>
+                        <pic:spPr>
+                          <a:xfrm rot="8124534">
+                            <a:off x="2302933" y="2802466"/>
+                            <a:ext cx="143510" cy="145415"/>
+                          </a:xfrm>
+                          <a:prstGeom prst="rect">
+                            <a:avLst/>
+                          </a:prstGeom>
+                        </pic:spPr>
+                      </pic:pic>
+                      <wps:wsp>
+                        <wps:cNvPr id="15" name="Caixa de Texto 2"/>
+                        <wps:cNvSpPr txBox="1">
+                          <a:spLocks noChangeArrowheads="1"/>
+                        </wps:cNvSpPr>
+                        <wps:spPr bwMode="auto">
                           <a:xfrm>
-                            <a:off x="1889760" y="2773680"/>
-                            <a:ext cx="508816" cy="251460"/>
-                            <a:chOff x="0" y="0"/>
-                            <a:chExt cx="508816" cy="251460"/>
+                            <a:off x="1828800" y="1202266"/>
+                            <a:ext cx="479772" cy="251460"/>
                           </a:xfrm>
-                        </wpg:grpSpPr>
-                        <wps:wsp>
-                          <wps:cNvPr id="5" name="Caixa de Texto 2"/>
-                          <wps:cNvSpPr txBox="1">
-                            <a:spLocks noChangeArrowheads="1"/>
-                          </wps:cNvSpPr>
-                          <wps:spPr bwMode="auto">
-                            <a:xfrm>
-                              <a:off x="0" y="0"/>
-                              <a:ext cx="480060" cy="251460"/>
-                            </a:xfrm>
-                            <a:prstGeom prst="rect">
-                              <a:avLst/>
-                            </a:prstGeom>
+                          <a:prstGeom prst="rect">
+                            <a:avLst/>
+                          </a:prstGeom>
+                          <a:noFill/>
+                          <a:ln w="9525">
                             <a:noFill/>
-                            <a:ln w="9525">
-                              <a:noFill/>
-                              <a:miter lim="800000"/>
-                              <a:headEnd/>
-                              <a:tailEnd/>
-                            </a:ln>
-                          </wps:spPr>
-                          <wps:txbx>
-                            <w:txbxContent>
-                              <w:p>
-                                <w:pPr>
-                                  <w:jc w:val="center"/>
-                                  <w:rPr>
-                                    <w:rFonts w:ascii="Century Gothic" w:hAnsi="Century Gothic"/>
-                                    <w:b/>
-                                    <w:color w:val="808080" w:themeColor="background1" w:themeShade="80"/>
-                                    <w:sz w:val="16"/>
-                                  </w:rPr>
-                                </w:pPr>
-                                <w:r>
-                                  <w:rPr>
-                                    <w:rFonts w:ascii="Century Gothic" w:hAnsi="Century Gothic"/>
-                                    <w:b/>
-                                    <w:color w:val="808080" w:themeColor="background1" w:themeShade="80"/>
-                                    <w:sz w:val="16"/>
-                                  </w:rPr>
-                                  <w:t>NFC</w:t>
-                                </w:r>
-                              </w:p>
-                            </w:txbxContent>
-                          </wps:txbx>
-                          <wps:bodyPr rot="0" vert="horz" wrap="square" lIns="91440" tIns="45720" rIns="91440" bIns="45720" anchor="t" anchorCtr="0">
-                            <a:noAutofit/>
-                          </wps:bodyPr>
-                        </wps:wsp>
-                        <pic:pic xmlns:pic="http://schemas.openxmlformats.org/drawingml/2006/picture">
-                          <pic:nvPicPr>
-                            <pic:cNvPr id="6" name="Imagem 6"/>
-                            <pic:cNvPicPr>
-                              <a:picLocks noChangeAspect="1"/>
-                            </pic:cNvPicPr>
-                          </pic:nvPicPr>
-                          <pic:blipFill>
-                            <a:blip r:embed="rId14" cstate="print">
-                              <a:duotone>
-                                <a:schemeClr val="accent3">
-                                  <a:shade val="45000"/>
-                                  <a:satMod val="135000"/>
-                                </a:schemeClr>
-                                <a:prstClr val="white"/>
-                              </a:duotone>
-                              <a:extLst>
-                                <a:ext uri="{28A0092B-C50C-407E-A947-70E740481C1C}">
-                                  <a14:useLocalDpi xmlns:a14="http://schemas.microsoft.com/office/drawing/2010/main" val="0"/>
-                                </a:ext>
-                              </a:extLst>
-                            </a:blip>
-                            <a:stretch>
-                              <a:fillRect/>
-                            </a:stretch>
-                          </pic:blipFill>
-                          <pic:spPr>
-                            <a:xfrm rot="8124534">
-                              <a:off x="364671" y="48985"/>
-                              <a:ext cx="144145" cy="145415"/>
-                            </a:xfrm>
-                            <a:prstGeom prst="rect">
-                              <a:avLst/>
-                            </a:prstGeom>
-                          </pic:spPr>
-                        </pic:pic>
-                      </wpg:grpSp>
+                            <a:miter lim="800000"/>
+                            <a:headEnd/>
+                            <a:tailEnd/>
+                          </a:ln>
+                        </wps:spPr>
+                        <wps:txbx>
+                          <w:txbxContent>
+                            <w:p>
+                              <w:pPr>
+                                <w:jc w:val="center"/>
+                                <w:rPr>
+                                  <w:rFonts w:ascii="Century Gothic" w:hAnsi="Century Gothic"/>
+                                  <w:b/>
+                                  <w:color w:val="808080" w:themeColor="background1" w:themeShade="80"/>
+                                  <w:sz w:val="20"/>
+                                </w:rPr>
+                              </w:pPr>
+                              <w:r>
+                                <w:rPr>
+                                  <w:rFonts w:ascii="Century Gothic" w:hAnsi="Century Gothic"/>
+                                  <w:b/>
+                                  <w:color w:val="808080" w:themeColor="background1" w:themeShade="80"/>
+                                  <w:sz w:val="20"/>
+                                </w:rPr>
+                                <w:t>NFC</w:t>
+                              </w:r>
+                            </w:p>
+                          </w:txbxContent>
+                        </wps:txbx>
+                        <wps:bodyPr rot="0" vert="horz" wrap="square" lIns="91440" tIns="45720" rIns="91440" bIns="45720" anchor="t" anchorCtr="0">
+                          <a:noAutofit/>
+                        </wps:bodyPr>
+                      </wps:wsp>
+                      <pic:pic xmlns:pic="http://schemas.openxmlformats.org/drawingml/2006/picture">
+                        <pic:nvPicPr>
+                          <pic:cNvPr id="25" name="Imagem 25"/>
+                          <pic:cNvPicPr>
+                            <a:picLocks noChangeAspect="1"/>
+                          </pic:cNvPicPr>
+                        </pic:nvPicPr>
+                        <pic:blipFill>
+                          <a:blip r:embed="rId14" cstate="print">
+                            <a:duotone>
+                              <a:schemeClr val="accent3">
+                                <a:shade val="45000"/>
+                                <a:satMod val="135000"/>
+                              </a:schemeClr>
+                              <a:prstClr val="white"/>
+                            </a:duotone>
+                            <a:extLst>
+                              <a:ext uri="{28A0092B-C50C-407E-A947-70E740481C1C}">
+                                <a14:useLocalDpi xmlns:a14="http://schemas.microsoft.com/office/drawing/2010/main" val="0"/>
+                              </a:ext>
+                            </a:extLst>
+                          </a:blip>
+                          <a:stretch>
+                            <a:fillRect/>
+                          </a:stretch>
+                        </pic:blipFill>
+                        <pic:spPr>
+                          <a:xfrm rot="8124534">
+                            <a:off x="2218267" y="1270000"/>
+                            <a:ext cx="143510" cy="145415"/>
+                          </a:xfrm>
+                          <a:prstGeom prst="rect">
+                            <a:avLst/>
+                          </a:prstGeom>
+                        </pic:spPr>
+                      </pic:pic>
                     </wpg:wgp>
                   </a:graphicData>
                 </a:graphic>
@@ -958,7 +895,7 @@
           </mc:Choice>
           <mc:Fallback>
             <w:pict>
-              <v:group id="Grupo 1" o:spid="_x0000_s1026" style="position:absolute;margin-left:-57.05pt;margin-top:22.95pt;width:752.7pt;height:315.1pt;z-index:251718656" coordsize="95592,40017" o:gfxdata="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">
+              <v:group id="Grupo 26" o:spid="_x0000_s1026" style="position:absolute;margin-left:-28.85pt;margin-top:8.6pt;width:752.95pt;height:314.75pt;z-index:251726848" coordsize="95626,39975" o:gfxdata="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">
                 <v:shapetype id="_x0000_t75" coordsize="21600,21600" o:spt="75" o:preferrelative="t" path="m@4@5l@4@11@9@11@9@5xe" filled="f" stroked="f">
                   <v:stroke joinstyle="miter"/>
                   <v:formulas>
@@ -978,20 +915,25 @@
                   <v:path o:extrusionok="f" gradientshapeok="t" o:connecttype="rect"/>
                   <o:lock v:ext="edit" aspectratio="t"/>
                 </v:shapetype>
-                <v:shape id="Imagem 7" o:spid="_x0000_s1027" type="#_x0000_t75" style="position:absolute;left:41300;top:6781;width:33706;height:25146;visibility:visible;mso-wrap-style:square" o:gfxdata="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">
+                <v:shape id="Imagem 7" o:spid="_x0000_s1027" type="#_x0000_t75" style="position:absolute;left:41317;top:6265;width:34398;height:25660;visibility:visible;mso-wrap-style:square" o:gfxdata="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">
                   <v:imagedata r:id="rId15" o:title=""/>
                 </v:shape>
-                <v:shape id="Imagem 8" o:spid="_x0000_s1028" type="#_x0000_t75" alt="Uma imagem com chávena, mesa, interior, sentado&#10;&#10;Descrição gerada com confiança muito alta" style="position:absolute;left:87172;top:15468;width:8420;height:9297;visibility:visible;mso-wrap-style:square" o:gfxdata="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">
+                <v:shape id="Imagem 8" o:spid="_x0000_s1028" type="#_x0000_t75" alt="Uma imagem com chávena, mesa, interior, sentado&#10;&#10;Descrição gerada com confiança muito alta" style="position:absolute;left:87206;top:15494;width:8420;height:9296;visibility:visible;mso-wrap-style:square" o:gfxdata="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">
                   <v:imagedata r:id="rId16" o:title="Uma imagem com chávena, mesa, interior, sentado&#10;&#10;Descrição gerada com confiança muito alta" recolortarget="#696565 [1454]"/>
                 </v:shape>
-                <v:shape id="Imagem 16" o:spid="_x0000_s1029" type="#_x0000_t75" style="position:absolute;left:60198;top:15621;width:7664;height:8458;visibility:visible;mso-wrap-style:square" o:gfxdata="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">
-                  <v:imagedata r:id="rId17" o:title=""/>
-                </v:shape>
+                <v:group id="Grupo 18" o:spid="_x0000_s1029" style="position:absolute;left:16002;width:12001;height:10210" coordsize="15233,12077" o:gfxdata="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">
+                  <v:shape id="Imagem 9" o:spid="_x0000_s1030" type="#_x0000_t75" alt="Uma imagem com objeto&#10;&#10;Descrição gerada com confiança alta" style="position:absolute;width:15233;height:12077;visibility:visible;mso-wrap-style:square" o:gfxdata="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">
+                    <v:imagedata r:id="rId17" o:title="Uma imagem com objeto&#10;&#10;Descrição gerada com confiança alta" croptop="12361f" cropbottom="11609f" cropleft="7492f" cropright="5618f"/>
+                  </v:shape>
+                  <v:shape id="Imagem 17" o:spid="_x0000_s1031" type="#_x0000_t75" style="position:absolute;left:3556;top:952;width:8445;height:8446;visibility:visible;mso-wrap-style:square" o:gfxdata="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">
+                    <v:imagedata r:id="rId18" o:title=""/>
+                  </v:shape>
+                </v:group>
                 <v:shapetype id="_x0000_t202" coordsize="21600,21600" o:spt="202" path="m,l,21600r21600,l21600,xe">
                   <v:stroke joinstyle="miter"/>
                   <v:path gradientshapeok="t" o:connecttype="rect"/>
                 </v:shapetype>
-                <v:shape id="Caixa de Texto 2" o:spid="_x0000_s1030" type="#_x0000_t202" style="position:absolute;left:48082;top:8382;width:26975;height:7054;visibility:visible;mso-wrap-style:square;v-text-anchor:top" o:gfxdata="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" filled="f" stroked="f">
+                <v:shape id="Caixa de Texto 2" o:spid="_x0000_s1032" type="#_x0000_t202" style="position:absolute;left:47498;top:7789;width:25609;height:6388;visibility:visible;mso-wrap-style:square;v-text-anchor:top" o:gfxdata="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" filled="f" stroked="f">
                   <v:textbox style="mso-fit-shape-to-text:t">
                     <w:txbxContent>
                       <w:p>
@@ -1000,14 +942,15 @@
                           <w:rPr>
                             <w:rFonts w:ascii="Century Gothic" w:hAnsi="Century Gothic" w:cs="Calibri Light"/>
                             <w:b/>
-                            <w:sz w:val="36"/>
+                            <w:sz w:val="32"/>
                           </w:rPr>
                         </w:pPr>
+                        <w:proofErr w:type="spellStart"/>
                         <w:r>
                           <w:rPr>
                             <w:rFonts w:ascii="Century Gothic" w:hAnsi="Century Gothic" w:cs="Calibri Light"/>
                             <w:b/>
-                            <w:sz w:val="36"/>
+                            <w:sz w:val="32"/>
                           </w:rPr>
                           <w:t>Servidor</w:t>
                         </w:r>
@@ -1018,30 +961,34 @@
                           <w:rPr>
                             <w:rFonts w:ascii="Century Gothic" w:hAnsi="Century Gothic" w:cs="Calibri Light"/>
                             <w:b/>
-                            <w:sz w:val="36"/>
+                            <w:sz w:val="32"/>
                           </w:rPr>
                         </w:pPr>
                         <w:r>
                           <w:rPr>
                             <w:rFonts w:ascii="Century Gothic" w:hAnsi="Century Gothic" w:cs="Calibri Light"/>
                             <w:b/>
-                            <w:sz w:val="36"/>
+                            <w:sz w:val="32"/>
                           </w:rPr>
-                          <w:t>Smart Stocks</w:t>
+                          <w:t>Smart</w:t>
+                        </w:r>
+                        <w:proofErr w:type="spellEnd"/>
+                        <w:r>
+                          <w:rPr>
+                            <w:rFonts w:ascii="Century Gothic" w:hAnsi="Century Gothic" w:cs="Calibri Light"/>
+                            <w:b/>
+                            <w:sz w:val="32"/>
+                          </w:rPr>
+                          <w:t xml:space="preserve"> Stocks</w:t>
                         </w:r>
                       </w:p>
                     </w:txbxContent>
                   </v:textbox>
                 </v:shape>
-                <v:group id="Grupo 18" o:spid="_x0000_s1031" style="position:absolute;left:16002;width:12001;height:10210" coordsize="15233,12077" o:gfxdata="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">
-                  <v:shape id="Imagem 9" o:spid="_x0000_s1032" type="#_x0000_t75" alt="Uma imagem com objeto&#10;&#10;Descrição gerada com confiança alta" style="position:absolute;width:15233;height:12077;visibility:visible;mso-wrap-style:square" o:gfxdata="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">
-                    <v:imagedata r:id="rId18" o:title="Uma imagem com objeto&#10;&#10;Descrição gerada com confiança alta" croptop="12361f" cropbottom="11609f" cropleft="7492f" cropright="5618f"/>
-                  </v:shape>
-                  <v:shape id="Imagem 17" o:spid="_x0000_s1033" type="#_x0000_t75" style="position:absolute;left:3556;top:952;width:8445;height:8446;visibility:visible;mso-wrap-style:square" o:gfxdata="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">
-                    <v:imagedata r:id="rId19" o:title=""/>
-                  </v:shape>
-                </v:group>
-                <v:group id="Grupo 21" o:spid="_x0000_s1034" style="position:absolute;left:18135;top:13868;width:6401;height:10135" coordsize="7327,11233" o:gfxdata="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">
+                <v:shape id="Imagem 16" o:spid="_x0000_s1033" type="#_x0000_t75" style="position:absolute;left:55541;top:14562;width:7048;height:7773;visibility:visible;mso-wrap-style:square" o:gfxdata="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">
+                  <v:imagedata r:id="rId19" o:title=""/>
+                </v:shape>
+                <v:group id="Grupo 21" o:spid="_x0000_s1034" style="position:absolute;left:18118;top:13885;width:6401;height:10134" coordsize="7327,11233" o:gfxdata="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">
                   <v:shape id="Imagem 19" o:spid="_x0000_s1035" type="#_x0000_t75" style="position:absolute;left:1443;top:2646;width:4445;height:4445;visibility:visible;mso-wrap-style:square" o:gfxdata="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">
                     <v:imagedata r:id="rId20" o:title=""/>
                   </v:shape>
@@ -1049,10 +996,29 @@
                     <v:imagedata r:id="rId21" o:title=""/>
                   </v:shape>
                 </v:group>
-                <v:shape id="Imagem 10" o:spid="_x0000_s1037" type="#_x0000_t75" alt="Uma imagem com ClipArt&#10;&#10;Descrição gerada com confiança alta" style="position:absolute;left:17754;top:29337;width:8274;height:10680;visibility:visible;mso-wrap-style:square" o:gfxdata="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">
-                  <v:imagedata r:id="rId22" o:title="Uma imagem com ClipArt&#10;&#10;Descrição gerada com confiança alta"/>
+                <v:shapetype id="_x0000_t32" coordsize="21600,21600" o:spt="32" o:oned="t" path="m,l21600,21600e" filled="f">
+                  <v:path arrowok="t" fillok="f" o:connecttype="none"/>
+                  <o:lock v:ext="edit" shapetype="t"/>
+                </v:shapetype>
+                <v:shape id="Conexão reta unidirecional 37" o:spid="_x0000_s1037" type="#_x0000_t32" style="position:absolute;left:28617;top:5757;width:8287;height:10579;visibility:visible;mso-wrap-style:square" o:connectortype="straight" o:gfxdata="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" strokecolor="white [3212]" strokeweight="5pt">
+                  <v:stroke startarrow="open" startarrowwidth="wide" joinstyle="miter"/>
                 </v:shape>
-                <v:shape id="Caixa de Texto 2" o:spid="_x0000_s1038" type="#_x0000_t202" style="position:absolute;left:56616;top:24460;width:14097;height:4648;visibility:visible;mso-wrap-style:square;v-text-anchor:top" o:gfxdata="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" filled="f" stroked="f">
+                <v:line id="Conexão reta 35" o:spid="_x0000_s1038" style="position:absolute;visibility:visible;mso-wrap-style:square" from="38862,18880" to="42102,18880" o:connectortype="straight" o:gfxdata="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" strokecolor="white [3212]" strokeweight="5pt">
+                  <v:stroke startarrow="oval" joinstyle="miter"/>
+                </v:line>
+                <v:shape id="Imagem 44" o:spid="_x0000_s1039" type="#_x0000_t75" style="position:absolute;top:14901;width:7950;height:7925;visibility:visible;mso-wrap-style:square" o:gfxdata="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">
+                  <v:imagedata r:id="rId22" o:title=""/>
+                </v:shape>
+                <v:shape id="Conexão reta unidirecional 38" o:spid="_x0000_s1040" type="#_x0000_t32" style="position:absolute;left:25400;top:18542;width:11430;height:381;visibility:visible;mso-wrap-style:square" o:connectortype="straight" o:gfxdata="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" strokecolor="white [3212]" strokeweight="5pt">
+                  <v:stroke startarrow="open" endarrow="open" joinstyle="miter"/>
+                </v:shape>
+                <v:shape id="Conexão reta unidirecional 46" o:spid="_x0000_s1041" type="#_x0000_t32" style="position:absolute;left:8551;top:17864;width:9360;height:0;visibility:visible;mso-wrap-style:square" o:connectortype="straight" o:gfxdata="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" strokecolor="white [3212]" strokeweight="5pt">
+                  <v:stroke startarrow="open" endarrow="open" joinstyle="miter"/>
+                </v:shape>
+                <v:shape id="Imagem 10" o:spid="_x0000_s1042" type="#_x0000_t75" alt="Uma imagem com ClipArt&#10;&#10;Descrição gerada com confiança alta" style="position:absolute;left:17780;top:29294;width:8274;height:10681;visibility:visible;mso-wrap-style:square" o:gfxdata="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">
+                  <v:imagedata r:id="rId23" o:title="Uma imagem com ClipArt&#10;&#10;Descrição gerada com confiança alta"/>
+                </v:shape>
+                <v:shape id="Caixa de Texto 2" o:spid="_x0000_s1043" type="#_x0000_t202" style="position:absolute;left:52070;top:22944;width:14097;height:4648;visibility:visible;mso-wrap-style:square;v-text-anchor:top" o:gfxdata="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" filled="f" stroked="f">
                   <v:textbox>
                     <w:txbxContent>
                       <w:p>
@@ -1088,32 +1054,16 @@
                     </w:txbxContent>
                   </v:textbox>
                 </v:shape>
-                <v:line id="Conexão reta 35" o:spid="_x0000_s1039" style="position:absolute;visibility:visible;mso-wrap-style:square" from="38862,18897" to="42102,18897" o:connectortype="straight" o:gfxdata="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" strokecolor="white [3212]" strokeweight="5pt">
-                  <v:stroke startarrow="oval" joinstyle="miter"/>
-                </v:line>
-                <v:shapetype id="_x0000_t32" coordsize="21600,21600" o:spt="32" o:oned="t" path="m,l21600,21600e" filled="f">
-                  <v:path arrowok="t" fillok="f" o:connecttype="none"/>
-                  <o:lock v:ext="edit" shapetype="t"/>
-                </v:shapetype>
-                <v:shape id="Conexão reta unidirecional 37" o:spid="_x0000_s1040" type="#_x0000_t32" style="position:absolute;left:28575;top:5715;width:8286;height:10579;visibility:visible;mso-wrap-style:square" o:connectortype="straight" o:gfxdata="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" strokecolor="white [3212]" strokeweight="5pt">
-                  <v:stroke startarrow="open" startarrowwidth="wide" joinstyle="miter"/>
-                </v:shape>
-                <v:shape id="Conexão reta unidirecional 38" o:spid="_x0000_s1041" type="#_x0000_t32" style="position:absolute;left:25374;top:18516;width:11430;height:381;visibility:visible;mso-wrap-style:square" o:connectortype="straight" o:gfxdata="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" strokecolor="white [3212]" strokeweight="5pt">
+                <v:shape id="Conexão reta unidirecional 40" o:spid="_x0000_s1044" type="#_x0000_t32" style="position:absolute;left:75776;top:20235;width:10440;height:0;visibility:visible;mso-wrap-style:square" o:connectortype="straight" o:gfxdata="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" strokecolor="white [3212]" strokeweight="5pt">
                   <v:stroke startarrow="open" endarrow="open" joinstyle="miter"/>
                 </v:shape>
-                <v:shape id="Conexão reta unidirecional 40" o:spid="_x0000_s1042" type="#_x0000_t32" style="position:absolute;left:75438;top:20269;width:10800;height:0;visibility:visible;mso-wrap-style:square" o:connectortype="straight" o:gfxdata="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" strokecolor="white [3212]" strokeweight="5pt">
-                  <v:stroke startarrow="open" endarrow="open" joinstyle="miter"/>
-                </v:shape>
-                <v:shape id="Imagem 44" o:spid="_x0000_s1043" type="#_x0000_t75" style="position:absolute;top:14935;width:7950;height:7925;visibility:visible;mso-wrap-style:square" o:gfxdata="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">
-                  <v:imagedata r:id="rId23" o:title=""/>
-                </v:shape>
-                <v:shape id="Conexão reta unidirecional 46" o:spid="_x0000_s1044" type="#_x0000_t32" style="position:absolute;left:8534;top:17907;width:9360;height:0;visibility:visible;mso-wrap-style:square" o:connectortype="straight" o:gfxdata="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" strokecolor="white [3212]" strokeweight="5pt">
-                  <v:stroke startarrow="open" endarrow="open" joinstyle="miter"/>
-                </v:shape>
-                <v:shape id="Conexão reta unidirecional 47" o:spid="_x0000_s1045" type="#_x0000_t32" style="position:absolute;left:6172;top:23393;width:11049;height:11582;visibility:visible;mso-wrap-style:square" o:connectortype="straight" o:gfxdata="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" strokecolor="white [3212]" strokeweight="5pt">
+                <v:shape id="Conexão reta unidirecional 47" o:spid="_x0000_s1045" type="#_x0000_t32" style="position:absolute;left:6180;top:23368;width:11049;height:11582;visibility:visible;mso-wrap-style:square" o:connectortype="straight" o:gfxdata="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" strokecolor="white [3212]" strokeweight="5pt">
                   <v:stroke endarrow="open" joinstyle="miter"/>
                 </v:shape>
-                <v:shape id="Caixa de Texto 2" o:spid="_x0000_s1046" type="#_x0000_t202" style="position:absolute;left:44729;top:18973;width:14097;height:4649;visibility:visible;mso-wrap-style:square;v-text-anchor:top" o:gfxdata="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" filled="f" stroked="f">
+                <v:shape id="Conexão reta unidirecional 49" o:spid="_x0000_s1046" type="#_x0000_t32" style="position:absolute;left:26754;top:21420;width:10681;height:12573;flip:y;visibility:visible;mso-wrap-style:square" o:connectortype="straight" o:gfxdata="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" strokecolor="white [3212]" strokeweight="5pt">
+                  <v:stroke endarrow="open" joinstyle="miter"/>
+                </v:shape>
+                <v:shape id="Caixa de Texto 2" o:spid="_x0000_s1047" type="#_x0000_t202" style="position:absolute;left:19134;top:27347;width:4798;height:2514;visibility:visible;mso-wrap-style:square;v-text-anchor:top" o:gfxdata="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" filled="f" stroked="f">
                   <v:textbox>
                     <w:txbxContent>
                       <w:p>
@@ -1121,92 +1071,56 @@
                           <w:jc w:val="center"/>
                           <w:rPr>
                             <w:rFonts w:ascii="Century Gothic" w:hAnsi="Century Gothic"/>
+                            <w:b/>
+                            <w:color w:val="808080" w:themeColor="background1" w:themeShade="80"/>
                             <w:sz w:val="20"/>
                           </w:rPr>
                         </w:pPr>
                         <w:r>
                           <w:rPr>
                             <w:rFonts w:ascii="Century Gothic" w:hAnsi="Century Gothic"/>
+                            <w:b/>
+                            <w:color w:val="808080" w:themeColor="background1" w:themeShade="80"/>
                             <w:sz w:val="20"/>
                           </w:rPr>
-                          <w:t>Gestão</w:t>
-                        </w:r>
-                        <w:r>
-                          <w:rPr>
-                            <w:rFonts w:ascii="Century Gothic" w:hAnsi="Century Gothic"/>
-                            <w:sz w:val="20"/>
-                          </w:rPr>
-                          <w:t xml:space="preserve"> de Stocks</w:t>
+                          <w:t>NFC</w:t>
                         </w:r>
                       </w:p>
                     </w:txbxContent>
                   </v:textbox>
                 </v:shape>
-                <v:shape id="Conexão reta unidirecional 49" o:spid="_x0000_s1047" type="#_x0000_t32" style="position:absolute;left:26746;top:21412;width:10680;height:12573;flip:y;visibility:visible;mso-wrap-style:square" o:connectortype="straight" o:gfxdata="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" strokecolor="white [3212]" strokeweight="5pt">
-                  <v:stroke endarrow="open" joinstyle="miter"/>
+                <v:shape id="Imagem 12" o:spid="_x0000_s1048" type="#_x0000_t75" style="position:absolute;left:23029;top:28024;width:1435;height:1454;rotation:8874158fd;visibility:visible;mso-wrap-style:square" o:gfxdata="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">
+                  <v:imagedata r:id="rId24" o:title="" recolortarget="#494949 [1446]"/>
                 </v:shape>
-                <v:group id="Grupo 3" o:spid="_x0000_s1048" style="position:absolute;left:18364;top:12192;width:5088;height:2514" coordsize="508816,251460" o:gfxdata="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">
-                  <v:shape id="Caixa de Texto 2" o:spid="_x0000_s1049" type="#_x0000_t202" style="position:absolute;width:480060;height:251460;visibility:visible;mso-wrap-style:square;v-text-anchor:top" o:gfxdata="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" filled="f" stroked="f">
-                    <v:textbox>
-                      <w:txbxContent>
-                        <w:p>
-                          <w:pPr>
-                            <w:jc w:val="center"/>
-                            <w:rPr>
-                              <w:rFonts w:ascii="Century Gothic" w:hAnsi="Century Gothic"/>
-                              <w:b/>
-                              <w:color w:val="808080" w:themeColor="background1" w:themeShade="80"/>
-                              <w:sz w:val="16"/>
-                            </w:rPr>
-                          </w:pPr>
-                          <w:r>
-                            <w:rPr>
-                              <w:rFonts w:ascii="Century Gothic" w:hAnsi="Century Gothic"/>
-                              <w:b/>
-                              <w:color w:val="808080" w:themeColor="background1" w:themeShade="80"/>
-                              <w:sz w:val="16"/>
-                            </w:rPr>
-                            <w:t>NFC</w:t>
-                          </w:r>
-                        </w:p>
-                      </w:txbxContent>
-                    </v:textbox>
-                  </v:shape>
-                  <v:shape id="Imagem 2" o:spid="_x0000_s1050" type="#_x0000_t75" style="position:absolute;left:364671;top:48985;width:144145;height:145415;rotation:8874158fd;visibility:visible;mso-wrap-style:square" o:gfxdata="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">
-                    <v:imagedata r:id="rId24" o:title="" recolortarget="#494949 [1446]"/>
-                  </v:shape>
-                </v:group>
-                <v:group id="Grupo 4" o:spid="_x0000_s1051" style="position:absolute;left:18897;top:27736;width:5088;height:2515" coordsize="508816,251460" o:gfxdata="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">
-                  <v:shape id="Caixa de Texto 2" o:spid="_x0000_s1052" type="#_x0000_t202" style="position:absolute;width:480060;height:251460;visibility:visible;mso-wrap-style:square;v-text-anchor:top" o:gfxdata="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" filled="f" stroked="f">
-                    <v:textbox>
-                      <w:txbxContent>
-                        <w:p>
-                          <w:pPr>
-                            <w:jc w:val="center"/>
-                            <w:rPr>
-                              <w:rFonts w:ascii="Century Gothic" w:hAnsi="Century Gothic"/>
-                              <w:b/>
-                              <w:color w:val="808080" w:themeColor="background1" w:themeShade="80"/>
-                              <w:sz w:val="16"/>
-                            </w:rPr>
-                          </w:pPr>
-                          <w:r>
-                            <w:rPr>
-                              <w:rFonts w:ascii="Century Gothic" w:hAnsi="Century Gothic"/>
-                              <w:b/>
-                              <w:color w:val="808080" w:themeColor="background1" w:themeShade="80"/>
-                              <w:sz w:val="16"/>
-                            </w:rPr>
-                            <w:t>NFC</w:t>
-                          </w:r>
-                        </w:p>
-                      </w:txbxContent>
-                    </v:textbox>
-                  </v:shape>
-                  <v:shape id="Imagem 6" o:spid="_x0000_s1053" type="#_x0000_t75" style="position:absolute;left:364671;top:48985;width:144145;height:145415;rotation:8874158fd;visibility:visible;mso-wrap-style:square" o:gfxdata="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">
-                    <v:imagedata r:id="rId24" o:title="" recolortarget="#494949 [1446]"/>
-                  </v:shape>
-                </v:group>
+                <v:shape id="Caixa de Texto 2" o:spid="_x0000_s1049" type="#_x0000_t202" style="position:absolute;left:18288;top:12022;width:4797;height:2515;visibility:visible;mso-wrap-style:square;v-text-anchor:top" o:gfxdata="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" filled="f" stroked="f">
+                  <v:textbox>
+                    <w:txbxContent>
+                      <w:p>
+                        <w:pPr>
+                          <w:jc w:val="center"/>
+                          <w:rPr>
+                            <w:rFonts w:ascii="Century Gothic" w:hAnsi="Century Gothic"/>
+                            <w:b/>
+                            <w:color w:val="808080" w:themeColor="background1" w:themeShade="80"/>
+                            <w:sz w:val="20"/>
+                          </w:rPr>
+                        </w:pPr>
+                        <w:r>
+                          <w:rPr>
+                            <w:rFonts w:ascii="Century Gothic" w:hAnsi="Century Gothic"/>
+                            <w:b/>
+                            <w:color w:val="808080" w:themeColor="background1" w:themeShade="80"/>
+                            <w:sz w:val="20"/>
+                          </w:rPr>
+                          <w:t>NFC</w:t>
+                        </w:r>
+                      </w:p>
+                    </w:txbxContent>
+                  </v:textbox>
+                </v:shape>
+                <v:shape id="Imagem 25" o:spid="_x0000_s1050" type="#_x0000_t75" style="position:absolute;left:22182;top:12700;width:1435;height:1454;rotation:8874158fd;visibility:visible;mso-wrap-style:square" o:gfxdata="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">
+                  <v:imagedata r:id="rId24" o:title="" recolortarget="#494949 [1446]"/>
+                </v:shape>
               </v:group>
             </w:pict>
           </mc:Fallback>
@@ -1241,8 +1155,6 @@
       <w:r>
         <w:br w:type="page"/>
       </w:r>
-      <w:bookmarkStart w:id="0" w:name="_GoBack"/>
-      <w:bookmarkEnd w:id="0"/>
     </w:p>
     <w:p/>
     <w:p/>
@@ -1259,7 +1171,7 @@
           <w:noProof/>
         </w:rPr>
         <w:drawing>
-          <wp:anchor distT="0" distB="0" distL="114300" distR="114300" simplePos="0" relativeHeight="251704320" behindDoc="1" locked="0" layoutInCell="1" allowOverlap="1" wp14:anchorId="56F3F2A3" wp14:editId="67B034E0">
+          <wp:anchor distT="0" distB="0" distL="114300" distR="114300" simplePos="0" relativeHeight="251681792" behindDoc="1" locked="0" layoutInCell="1" allowOverlap="1" wp14:anchorId="56F3F2A3" wp14:editId="67B034E0">
             <wp:simplePos x="0" y="0"/>
             <wp:positionH relativeFrom="column">
               <wp:posOffset>375920</wp:posOffset>
@@ -1338,7 +1250,7 @@
           <w:noProof/>
         </w:rPr>
         <w:drawing>
-          <wp:anchor distT="0" distB="0" distL="114300" distR="114300" simplePos="0" relativeHeight="251705344" behindDoc="1" locked="0" layoutInCell="1" allowOverlap="1" wp14:anchorId="2ADB7F4B" wp14:editId="41AF1B37">
+          <wp:anchor distT="0" distB="0" distL="114300" distR="114300" simplePos="0" relativeHeight="251682816" behindDoc="1" locked="0" layoutInCell="1" allowOverlap="1" wp14:anchorId="2ADB7F4B" wp14:editId="41AF1B37">
             <wp:simplePos x="0" y="0"/>
             <wp:positionH relativeFrom="column">
               <wp:posOffset>0</wp:posOffset>
@@ -1421,7 +1333,7 @@
           <w:noProof/>
         </w:rPr>
         <w:drawing>
-          <wp:anchor distT="0" distB="0" distL="114300" distR="114300" simplePos="0" relativeHeight="251706368" behindDoc="1" locked="0" layoutInCell="1" allowOverlap="1" wp14:anchorId="1162FB32" wp14:editId="1D4B7A91">
+          <wp:anchor distT="0" distB="0" distL="114300" distR="114300" simplePos="0" relativeHeight="251683840" behindDoc="1" locked="0" layoutInCell="1" allowOverlap="1" wp14:anchorId="1162FB32" wp14:editId="1D4B7A91">
             <wp:simplePos x="0" y="0"/>
             <wp:positionH relativeFrom="column">
               <wp:posOffset>106680</wp:posOffset>
@@ -1500,7 +1412,7 @@
           <w:noProof/>
         </w:rPr>
         <w:drawing>
-          <wp:anchor distT="0" distB="0" distL="114300" distR="114300" simplePos="0" relativeHeight="251707392" behindDoc="1" locked="0" layoutInCell="1" allowOverlap="1" wp14:anchorId="55E39FCF" wp14:editId="1876A50A">
+          <wp:anchor distT="0" distB="0" distL="114300" distR="114300" simplePos="0" relativeHeight="251684864" behindDoc="1" locked="0" layoutInCell="1" allowOverlap="1" wp14:anchorId="55E39FCF" wp14:editId="1876A50A">
             <wp:simplePos x="0" y="0"/>
             <wp:positionH relativeFrom="column">
               <wp:posOffset>335280</wp:posOffset>
@@ -1579,7 +1491,7 @@
           <w:noProof/>
         </w:rPr>
         <w:drawing>
-          <wp:anchor distT="0" distB="0" distL="114300" distR="114300" simplePos="0" relativeHeight="251708416" behindDoc="1" locked="0" layoutInCell="1" allowOverlap="1" wp14:anchorId="7311B459" wp14:editId="0940BDE9">
+          <wp:anchor distT="0" distB="0" distL="114300" distR="114300" simplePos="0" relativeHeight="251685888" behindDoc="1" locked="0" layoutInCell="1" allowOverlap="1" wp14:anchorId="7311B459" wp14:editId="0940BDE9">
             <wp:simplePos x="0" y="0"/>
             <wp:positionH relativeFrom="column">
               <wp:posOffset>2540</wp:posOffset>
@@ -2353,7 +2265,7 @@
 </file>
 
 <file path=customXml/itemProps1.xml><?xml version="1.0" encoding="utf-8"?>
-<ds:datastoreItem xmlns:ds="http://schemas.openxmlformats.org/officeDocument/2006/customXml" ds:itemID="{5390FBB1-CB41-4CFF-8FF9-5CE0DCD3DB77}">
+<ds:datastoreItem xmlns:ds="http://schemas.openxmlformats.org/officeDocument/2006/customXml" ds:itemID="{A43286B8-3FFF-4FAF-A12C-ECFF31F01B34}">
   <ds:schemaRefs>
     <ds:schemaRef ds:uri="http://schemas.openxmlformats.org/officeDocument/2006/bibliography"/>
   </ds:schemaRefs>

</xml_diff>